<commit_message>
UX updates on behalf of the Teachers feedback
</commit_message>
<xml_diff>
--- a/vanillaJSProjects/6. Type Ahead/What I have added.docx
+++ b/vanillaJSProjects/6. Type Ahead/What I have added.docx
@@ -34,7 +34,7 @@
         <w:rPr>
           <w:lang w:val="en-GB"/>
         </w:rPr>
-        <w:t>html</w:t>
+        <w:t>HTML</w:t>
       </w:r>
       <w:r>
         <w:rPr>
@@ -297,10 +297,288 @@
         <w:spacing w:after="0" w:line="285" w:lineRule="atLeast"/>
         <w:rPr>
           <w:rFonts w:ascii="Consolas" w:eastAsia="Times New Roman" w:hAnsi="Consolas" w:cs="Times New Roman"/>
+          <w:color w:val="808080"/>
+          <w:kern w:val="0"/>
+          <w:sz w:val="21"/>
+          <w:szCs w:val="21"/>
+          <w:lang w:val="en-GB" w:eastAsia="nl-NL"/>
+          <w14:ligatures w14:val="none"/>
+        </w:rPr>
+      </w:pPr>
+      <w:r>
+        <w:rPr>
+          <w:rFonts w:ascii="Consolas" w:eastAsia="Times New Roman" w:hAnsi="Consolas" w:cs="Times New Roman"/>
           <w:color w:val="CCCCCC"/>
           <w:kern w:val="0"/>
           <w:sz w:val="21"/>
           <w:szCs w:val="21"/>
+          <w:lang w:val="en-GB" w:eastAsia="nl-NL"/>
+          <w14:ligatures w14:val="none"/>
+        </w:rPr>
+        <w:t xml:space="preserve">  </w:t>
+      </w:r>
+      <w:r>
+        <w:rPr>
+          <w:rFonts w:ascii="Consolas" w:eastAsia="Times New Roman" w:hAnsi="Consolas" w:cs="Times New Roman"/>
+          <w:color w:val="808080"/>
+          <w:kern w:val="0"/>
+          <w:sz w:val="21"/>
+          <w:szCs w:val="21"/>
+          <w:lang w:val="en-GB" w:eastAsia="nl-NL"/>
+          <w14:ligatures w14:val="none"/>
+        </w:rPr>
+        <w:t>&lt;/</w:t>
+      </w:r>
+      <w:r>
+        <w:rPr>
+          <w:rFonts w:ascii="Consolas" w:eastAsia="Times New Roman" w:hAnsi="Consolas" w:cs="Times New Roman"/>
+          <w:color w:val="569CD6"/>
+          <w:kern w:val="0"/>
+          <w:sz w:val="21"/>
+          <w:szCs w:val="21"/>
+          <w:lang w:val="en-GB" w:eastAsia="nl-NL"/>
+          <w14:ligatures w14:val="none"/>
+        </w:rPr>
+        <w:t>label</w:t>
+      </w:r>
+      <w:r>
+        <w:rPr>
+          <w:rFonts w:ascii="Consolas" w:eastAsia="Times New Roman" w:hAnsi="Consolas" w:cs="Times New Roman"/>
+          <w:color w:val="808080"/>
+          <w:kern w:val="0"/>
+          <w:sz w:val="21"/>
+          <w:szCs w:val="21"/>
+          <w:lang w:val="en-GB" w:eastAsia="nl-NL"/>
+          <w14:ligatures w14:val="none"/>
+        </w:rPr>
+        <w:t>&gt;</w:t>
+      </w:r>
+    </w:p>
+    <w:p>
+      <w:pPr>
+        <w:rPr>
+          <w:lang w:val="en-GB"/>
+        </w:rPr>
+      </w:pPr>
+    </w:p>
+    <w:p>
+      <w:pPr>
+        <w:rPr>
+          <w:lang w:val="en-GB"/>
+        </w:rPr>
+      </w:pPr>
+      <w:r>
+        <w:rPr>
+          <w:lang w:val="en-GB"/>
+        </w:rPr>
+        <w:t>CSS</w:t>
+      </w:r>
+      <w:r>
+        <w:rPr>
+          <w:lang w:val="en-GB"/>
+        </w:rPr>
+        <w:t>:</w:t>
+      </w:r>
+    </w:p>
+    <w:p>
+      <w:pPr>
+        <w:shd w:val="clear" w:color="auto" w:fill="1F1F1F"/>
+        <w:spacing w:after="0" w:line="285" w:lineRule="atLeast"/>
+        <w:rPr>
+          <w:rFonts w:ascii="Consolas" w:eastAsia="Times New Roman" w:hAnsi="Consolas" w:cs="Times New Roman"/>
+          <w:color w:val="CCCCCC"/>
+          <w:kern w:val="0"/>
+          <w:sz w:val="21"/>
+          <w:szCs w:val="21"/>
+          <w:lang w:val="en-GB" w:eastAsia="nl-NL"/>
+          <w14:ligatures w14:val="none"/>
+        </w:rPr>
+      </w:pPr>
+      <w:r>
+        <w:rPr>
+          <w:rFonts w:ascii="Consolas" w:eastAsia="Times New Roman" w:hAnsi="Consolas" w:cs="Times New Roman"/>
+          <w:color w:val="D7BA7D"/>
+          <w:kern w:val="0"/>
+          <w:sz w:val="21"/>
+          <w:szCs w:val="21"/>
+          <w:lang w:val="en-GB" w:eastAsia="nl-NL"/>
+          <w14:ligatures w14:val="none"/>
+        </w:rPr>
+        <w:t>label</w:t>
+      </w:r>
+      <w:r>
+        <w:rPr>
+          <w:rFonts w:ascii="Consolas" w:eastAsia="Times New Roman" w:hAnsi="Consolas" w:cs="Times New Roman"/>
+          <w:color w:val="D4D4D4"/>
+          <w:kern w:val="0"/>
+          <w:sz w:val="21"/>
+          <w:szCs w:val="21"/>
+          <w:lang w:val="en-GB" w:eastAsia="nl-NL"/>
+          <w14:ligatures w14:val="none"/>
+        </w:rPr>
+        <w:t xml:space="preserve"> {</w:t>
+      </w:r>
+    </w:p>
+    <w:p>
+      <w:pPr>
+        <w:shd w:val="clear" w:color="auto" w:fill="1F1F1F"/>
+        <w:spacing w:after="0" w:line="285" w:lineRule="atLeast"/>
+        <w:rPr>
+          <w:rFonts w:ascii="Consolas" w:eastAsia="Times New Roman" w:hAnsi="Consolas" w:cs="Times New Roman"/>
+          <w:color w:val="CCCCCC"/>
+          <w:kern w:val="0"/>
+          <w:sz w:val="21"/>
+          <w:szCs w:val="21"/>
+          <w:lang w:val="en-GB" w:eastAsia="nl-NL"/>
+          <w14:ligatures w14:val="none"/>
+        </w:rPr>
+      </w:pPr>
+      <w:r>
+        <w:rPr>
+          <w:rFonts w:ascii="Consolas" w:eastAsia="Times New Roman" w:hAnsi="Consolas" w:cs="Times New Roman"/>
+          <w:color w:val="D4D4D4"/>
+          <w:kern w:val="0"/>
+          <w:sz w:val="21"/>
+          <w:szCs w:val="21"/>
+          <w:lang w:val="en-GB" w:eastAsia="nl-NL"/>
+          <w14:ligatures w14:val="none"/>
+        </w:rPr>
+        <w:t xml:space="preserve">      </w:t>
+      </w:r>
+      <w:r>
+        <w:rPr>
+          <w:rFonts w:ascii="Consolas" w:eastAsia="Times New Roman" w:hAnsi="Consolas" w:cs="Times New Roman"/>
+          <w:color w:val="9CDCFE"/>
+          <w:kern w:val="0"/>
+          <w:sz w:val="21"/>
+          <w:szCs w:val="21"/>
+          <w:lang w:val="en-GB" w:eastAsia="nl-NL"/>
+          <w14:ligatures w14:val="none"/>
+        </w:rPr>
+        <w:t>display</w:t>
+      </w:r>
+      <w:r>
+        <w:rPr>
+          <w:rFonts w:ascii="Consolas" w:eastAsia="Times New Roman" w:hAnsi="Consolas" w:cs="Times New Roman"/>
+          <w:color w:val="D4D4D4"/>
+          <w:kern w:val="0"/>
+          <w:sz w:val="21"/>
+          <w:szCs w:val="21"/>
+          <w:lang w:val="en-GB" w:eastAsia="nl-NL"/>
+          <w14:ligatures w14:val="none"/>
+        </w:rPr>
+        <w:t xml:space="preserve">: </w:t>
+      </w:r>
+      <w:r>
+        <w:rPr>
+          <w:rFonts w:ascii="Consolas" w:eastAsia="Times New Roman" w:hAnsi="Consolas" w:cs="Times New Roman"/>
+          <w:color w:val="CE9178"/>
+          <w:kern w:val="0"/>
+          <w:sz w:val="21"/>
+          <w:szCs w:val="21"/>
+          <w:lang w:val="en-GB" w:eastAsia="nl-NL"/>
+          <w14:ligatures w14:val="none"/>
+        </w:rPr>
+        <w:t>flex</w:t>
+      </w:r>
+      <w:r>
+        <w:rPr>
+          <w:rFonts w:ascii="Consolas" w:eastAsia="Times New Roman" w:hAnsi="Consolas" w:cs="Times New Roman"/>
+          <w:color w:val="D4D4D4"/>
+          <w:kern w:val="0"/>
+          <w:sz w:val="21"/>
+          <w:szCs w:val="21"/>
+          <w:lang w:val="en-GB" w:eastAsia="nl-NL"/>
+          <w14:ligatures w14:val="none"/>
+        </w:rPr>
+        <w:t>;</w:t>
+      </w:r>
+    </w:p>
+    <w:p>
+      <w:pPr>
+        <w:shd w:val="clear" w:color="auto" w:fill="1F1F1F"/>
+        <w:spacing w:after="0" w:line="285" w:lineRule="atLeast"/>
+        <w:rPr>
+          <w:rFonts w:ascii="Consolas" w:eastAsia="Times New Roman" w:hAnsi="Consolas" w:cs="Times New Roman"/>
+          <w:color w:val="CCCCCC"/>
+          <w:kern w:val="0"/>
+          <w:sz w:val="21"/>
+          <w:szCs w:val="21"/>
+          <w:lang w:val="en-GB" w:eastAsia="nl-NL"/>
+          <w14:ligatures w14:val="none"/>
+        </w:rPr>
+      </w:pPr>
+      <w:r>
+        <w:rPr>
+          <w:rFonts w:ascii="Consolas" w:eastAsia="Times New Roman" w:hAnsi="Consolas" w:cs="Times New Roman"/>
+          <w:color w:val="D4D4D4"/>
+          <w:kern w:val="0"/>
+          <w:sz w:val="21"/>
+          <w:szCs w:val="21"/>
+          <w:lang w:val="en-GB" w:eastAsia="nl-NL"/>
+          <w14:ligatures w14:val="none"/>
+        </w:rPr>
+        <w:t xml:space="preserve">      </w:t>
+      </w:r>
+      <w:r>
+        <w:rPr>
+          <w:rFonts w:ascii="Consolas" w:eastAsia="Times New Roman" w:hAnsi="Consolas" w:cs="Times New Roman"/>
+          <w:color w:val="9CDCFE"/>
+          <w:kern w:val="0"/>
+          <w:sz w:val="21"/>
+          <w:szCs w:val="21"/>
+          <w:lang w:val="en-GB" w:eastAsia="nl-NL"/>
+          <w14:ligatures w14:val="none"/>
+        </w:rPr>
+        <w:t>margin-top</w:t>
+      </w:r>
+      <w:r>
+        <w:rPr>
+          <w:rFonts w:ascii="Consolas" w:eastAsia="Times New Roman" w:hAnsi="Consolas" w:cs="Times New Roman"/>
+          <w:color w:val="D4D4D4"/>
+          <w:kern w:val="0"/>
+          <w:sz w:val="21"/>
+          <w:szCs w:val="21"/>
+          <w:lang w:val="en-GB" w:eastAsia="nl-NL"/>
+          <w14:ligatures w14:val="none"/>
+        </w:rPr>
+        <w:t xml:space="preserve">: </w:t>
+      </w:r>
+      <w:r>
+        <w:rPr>
+          <w:rFonts w:ascii="Consolas" w:eastAsia="Times New Roman" w:hAnsi="Consolas" w:cs="Times New Roman"/>
+          <w:color w:val="B5CEA8"/>
+          <w:kern w:val="0"/>
+          <w:sz w:val="21"/>
+          <w:szCs w:val="21"/>
+          <w:lang w:val="en-GB" w:eastAsia="nl-NL"/>
+          <w14:ligatures w14:val="none"/>
+        </w:rPr>
+        <w:t>8%</w:t>
+      </w:r>
+      <w:r>
+        <w:rPr>
+          <w:rFonts w:ascii="Consolas" w:eastAsia="Times New Roman" w:hAnsi="Consolas" w:cs="Times New Roman"/>
+          <w:color w:val="D4D4D4"/>
+          <w:kern w:val="0"/>
+          <w:sz w:val="21"/>
+          <w:szCs w:val="21"/>
+          <w:lang w:val="en-GB" w:eastAsia="nl-NL"/>
+          <w14:ligatures w14:val="none"/>
+        </w:rPr>
+        <w:t>;</w:t>
+      </w:r>
+    </w:p>
+    <w:p>
+      <w:pPr>
+        <w:shd w:val="clear" w:color="auto" w:fill="1F1F1F"/>
+        <w:spacing w:after="0" w:line="285" w:lineRule="atLeast"/>
+        <w:rPr>
+          <w:rFonts w:ascii="Consolas" w:eastAsia="Times New Roman" w:hAnsi="Consolas" w:cs="Times New Roman"/>
+          <w:color w:val="CCCCCC"/>
+          <w:kern w:val="0"/>
+          <w:sz w:val="21"/>
+          <w:szCs w:val="21"/>
           <w:lang w:eastAsia="nl-NL"/>
           <w14:ligatures w14:val="none"/>
         </w:rPr>
@@ -308,50 +586,26 @@
       <w:r>
         <w:rPr>
           <w:rFonts w:ascii="Consolas" w:eastAsia="Times New Roman" w:hAnsi="Consolas" w:cs="Times New Roman"/>
-          <w:color w:val="CCCCCC"/>
-          <w:kern w:val="0"/>
-          <w:sz w:val="21"/>
-          <w:szCs w:val="21"/>
-          <w:lang w:val="en-GB" w:eastAsia="nl-NL"/>
-          <w14:ligatures w14:val="none"/>
-        </w:rPr>
-        <w:t xml:space="preserve">  </w:t>
-      </w:r>
-      <w:r>
-        <w:rPr>
-          <w:rFonts w:ascii="Consolas" w:eastAsia="Times New Roman" w:hAnsi="Consolas" w:cs="Times New Roman"/>
-          <w:color w:val="808080"/>
+          <w:color w:val="D4D4D4"/>
+          <w:kern w:val="0"/>
+          <w:sz w:val="21"/>
+          <w:szCs w:val="21"/>
+          <w:lang w:val="en-GB" w:eastAsia="nl-NL"/>
+          <w14:ligatures w14:val="none"/>
+        </w:rPr>
+        <w:t xml:space="preserve">    </w:t>
+      </w:r>
+      <w:r>
+        <w:rPr>
+          <w:rFonts w:ascii="Consolas" w:eastAsia="Times New Roman" w:hAnsi="Consolas" w:cs="Times New Roman"/>
+          <w:color w:val="D4D4D4"/>
           <w:kern w:val="0"/>
           <w:sz w:val="21"/>
           <w:szCs w:val="21"/>
           <w:lang w:eastAsia="nl-NL"/>
           <w14:ligatures w14:val="none"/>
         </w:rPr>
-        <w:t>&lt;/</w:t>
-      </w:r>
-      <w:r>
-        <w:rPr>
-          <w:rFonts w:ascii="Consolas" w:eastAsia="Times New Roman" w:hAnsi="Consolas" w:cs="Times New Roman"/>
-          <w:color w:val="569CD6"/>
-          <w:kern w:val="0"/>
-          <w:sz w:val="21"/>
-          <w:szCs w:val="21"/>
-          <w:lang w:eastAsia="nl-NL"/>
-          <w14:ligatures w14:val="none"/>
-        </w:rPr>
-        <w:t>label</w:t>
-      </w:r>
-      <w:r>
-        <w:rPr>
-          <w:rFonts w:ascii="Consolas" w:eastAsia="Times New Roman" w:hAnsi="Consolas" w:cs="Times New Roman"/>
-          <w:color w:val="808080"/>
-          <w:kern w:val="0"/>
-          <w:sz w:val="21"/>
-          <w:szCs w:val="21"/>
-          <w:lang w:eastAsia="nl-NL"/>
-          <w14:ligatures w14:val="none"/>
-        </w:rPr>
-        <w:t>&gt;</w:t>
+        <w:t>}</w:t>
       </w:r>
     </w:p>
     <w:p>
@@ -364,7 +618,7 @@
           <w:szCs w:val="21"/>
           <w:bdr w:val="single" w:sz="2" w:space="0" w:color="D9D9E3" w:frame="1"/>
           <w:shd w:val="clear" w:color="auto" w:fill="000000"/>
-          <w:lang w:eastAsia="nl-NL"/>
+          <w:lang w:val="en-GB" w:eastAsia="nl-NL"/>
           <w14:ligatures w14:val="none"/>
         </w:rPr>
       </w:pPr>
@@ -435,6 +689,7 @@
         </w:rPr>
         <w:t xml:space="preserve">      </w:t>
       </w:r>
+      <w:proofErr w:type="spellStart"/>
       <w:r>
         <w:rPr>
           <w:rFonts w:ascii="Consolas" w:eastAsia="Times New Roman" w:hAnsi="Consolas" w:cs="Times New Roman"/>
@@ -447,6 +702,7 @@
         </w:rPr>
         <w:t>const</w:t>
       </w:r>
+      <w:proofErr w:type="spellEnd"/>
       <w:r>
         <w:rPr>
           <w:rFonts w:ascii="Consolas" w:eastAsia="Times New Roman" w:hAnsi="Consolas" w:cs="Times New Roman"/>
@@ -985,7 +1241,7 @@
           <w:kern w:val="0"/>
           <w:sz w:val="21"/>
           <w:szCs w:val="21"/>
-          <w:lang w:eastAsia="nl-NL"/>
+          <w:lang w:val="en-GB" w:eastAsia="nl-NL"/>
           <w14:ligatures w14:val="none"/>
         </w:rPr>
       </w:pPr>
@@ -1008,7 +1264,7 @@
           <w:kern w:val="0"/>
           <w:sz w:val="21"/>
           <w:szCs w:val="21"/>
-          <w:lang w:eastAsia="nl-NL"/>
+          <w:lang w:val="en-GB" w:eastAsia="nl-NL"/>
           <w14:ligatures w14:val="none"/>
         </w:rPr>
         <w:t>}</w:t>
@@ -1023,7 +1279,7 @@
           <w:sz w:val="21"/>
           <w:szCs w:val="21"/>
           <w:shd w:val="clear" w:color="auto" w:fill="000000"/>
-          <w:lang w:eastAsia="nl-NL"/>
+          <w:lang w:val="en-GB" w:eastAsia="nl-NL"/>
           <w14:ligatures w14:val="none"/>
         </w:rPr>
       </w:pPr>
@@ -1081,6 +1337,7 @@
         </w:rPr>
         <w:t xml:space="preserve">    </w:t>
       </w:r>
+      <w:proofErr w:type="spellStart"/>
       <w:r>
         <w:rPr>
           <w:rFonts w:ascii="Consolas" w:eastAsia="Times New Roman" w:hAnsi="Consolas" w:cs="Times New Roman"/>
@@ -1093,6 +1350,7 @@
         </w:rPr>
         <w:t>const</w:t>
       </w:r>
+      <w:proofErr w:type="spellEnd"/>
       <w:r>
         <w:rPr>
           <w:rFonts w:ascii="Consolas" w:eastAsia="Times New Roman" w:hAnsi="Consolas" w:cs="Times New Roman"/>
@@ -1467,6 +1725,1002 @@
         </w:rPr>
         <w:t>So, if you want to see the places with fewer people first, just check the box, and the magic sorting will happen automatically as you type in the search box. If you uncheck the box, the cities and states will be displayed in their regular order without any sorting based on population.</w:t>
       </w:r>
+    </w:p>
+    <w:p>
+      <w:pPr>
+        <w:spacing w:after="0" w:line="240" w:lineRule="auto"/>
+        <w:rPr>
+          <w:rFonts w:ascii="Segoe UI" w:eastAsia="Times New Roman" w:hAnsi="Segoe UI" w:cs="Segoe UI"/>
+          <w:kern w:val="0"/>
+          <w:lang w:val="en-GB" w:eastAsia="nl-NL"/>
+          <w14:ligatures w14:val="none"/>
+        </w:rPr>
+      </w:pPr>
+    </w:p>
+    <w:p>
+      <w:pPr>
+        <w:spacing w:after="0" w:line="240" w:lineRule="auto"/>
+        <w:rPr>
+          <w:rFonts w:ascii="Segoe UI" w:eastAsia="Times New Roman" w:hAnsi="Segoe UI" w:cs="Segoe UI"/>
+          <w:kern w:val="0"/>
+          <w:lang w:val="en-GB" w:eastAsia="nl-NL"/>
+          <w14:ligatures w14:val="none"/>
+        </w:rPr>
+      </w:pPr>
+    </w:p>
+    <w:p>
+      <w:pPr>
+        <w:rPr>
+          <w:rFonts w:ascii="Segoe UI" w:eastAsia="Times New Roman" w:hAnsi="Segoe UI" w:cs="Segoe UI"/>
+          <w:kern w:val="0"/>
+          <w:lang w:val="en-GB" w:eastAsia="nl-NL"/>
+          <w14:ligatures w14:val="none"/>
+        </w:rPr>
+      </w:pPr>
+      <w:r>
+        <w:rPr>
+          <w:rFonts w:ascii="Segoe UI" w:eastAsia="Times New Roman" w:hAnsi="Segoe UI" w:cs="Segoe UI"/>
+          <w:kern w:val="0"/>
+          <w:lang w:val="en-GB" w:eastAsia="nl-NL"/>
+          <w14:ligatures w14:val="none"/>
+        </w:rPr>
+        <w:br w:type="page"/>
+      </w:r>
+    </w:p>
+    <w:p>
+      <w:pPr>
+        <w:pStyle w:val="Kop2"/>
+        <w:rPr>
+          <w:rFonts w:eastAsia="Times New Roman"/>
+          <w:lang w:val="en-GB" w:eastAsia="nl-NL"/>
+        </w:rPr>
+      </w:pPr>
+      <w:r>
+        <w:rPr>
+          <w:rFonts w:eastAsia="Times New Roman"/>
+          <w:lang w:val="en-GB" w:eastAsia="nl-NL"/>
+        </w:rPr>
+        <w:lastRenderedPageBreak/>
+        <w:t>Update</w:t>
+      </w:r>
+    </w:p>
+    <w:p>
+      <w:pPr>
+        <w:rPr>
+          <w:lang w:val="en-GB" w:eastAsia="nl-NL"/>
+        </w:rPr>
+      </w:pPr>
+      <w:r>
+        <w:rPr>
+          <w:lang w:val="en-GB" w:eastAsia="nl-NL"/>
+        </w:rPr>
+        <w:t>I have added an HTML title as I received feedback that it was not clear that you can only Type in U.S. States and Cities.</w:t>
+      </w:r>
+    </w:p>
+    <w:p>
+      <w:pPr>
+        <w:rPr>
+          <w:lang w:val="en-GB" w:eastAsia="nl-NL"/>
+        </w:rPr>
+      </w:pPr>
+    </w:p>
+    <w:p>
+      <w:pPr>
+        <w:rPr>
+          <w:lang w:val="en-GB" w:eastAsia="nl-NL"/>
+        </w:rPr>
+      </w:pPr>
+      <w:r>
+        <w:rPr>
+          <w:lang w:val="en-GB" w:eastAsia="nl-NL"/>
+        </w:rPr>
+        <w:t>HTML:</w:t>
+      </w:r>
+    </w:p>
+    <w:p>
+      <w:pPr>
+        <w:shd w:val="clear" w:color="auto" w:fill="1F1F1F"/>
+        <w:spacing w:after="0" w:line="285" w:lineRule="atLeast"/>
+        <w:rPr>
+          <w:rFonts w:ascii="Consolas" w:eastAsia="Times New Roman" w:hAnsi="Consolas" w:cs="Times New Roman"/>
+          <w:color w:val="CCCCCC"/>
+          <w:kern w:val="0"/>
+          <w:sz w:val="21"/>
+          <w:szCs w:val="21"/>
+          <w:lang w:val="en-GB" w:eastAsia="nl-NL"/>
+          <w14:ligatures w14:val="none"/>
+        </w:rPr>
+      </w:pPr>
+      <w:r>
+        <w:rPr>
+          <w:rFonts w:ascii="Consolas" w:eastAsia="Times New Roman" w:hAnsi="Consolas" w:cs="Times New Roman"/>
+          <w:color w:val="808080"/>
+          <w:kern w:val="0"/>
+          <w:sz w:val="21"/>
+          <w:szCs w:val="21"/>
+          <w:lang w:val="en-GB" w:eastAsia="nl-NL"/>
+          <w14:ligatures w14:val="none"/>
+        </w:rPr>
+        <w:t>&lt;</w:t>
+      </w:r>
+      <w:r>
+        <w:rPr>
+          <w:rFonts w:ascii="Consolas" w:eastAsia="Times New Roman" w:hAnsi="Consolas" w:cs="Times New Roman"/>
+          <w:color w:val="569CD6"/>
+          <w:kern w:val="0"/>
+          <w:sz w:val="21"/>
+          <w:szCs w:val="21"/>
+          <w:lang w:val="en-GB" w:eastAsia="nl-NL"/>
+          <w14:ligatures w14:val="none"/>
+        </w:rPr>
+        <w:t>h1</w:t>
+      </w:r>
+      <w:r>
+        <w:rPr>
+          <w:rFonts w:ascii="Consolas" w:eastAsia="Times New Roman" w:hAnsi="Consolas" w:cs="Times New Roman"/>
+          <w:color w:val="808080"/>
+          <w:kern w:val="0"/>
+          <w:sz w:val="21"/>
+          <w:szCs w:val="21"/>
+          <w:lang w:val="en-GB" w:eastAsia="nl-NL"/>
+          <w14:ligatures w14:val="none"/>
+        </w:rPr>
+        <w:t>&gt;</w:t>
+      </w:r>
+      <w:r>
+        <w:rPr>
+          <w:rFonts w:ascii="Consolas" w:eastAsia="Times New Roman" w:hAnsi="Consolas" w:cs="Times New Roman"/>
+          <w:color w:val="CCCCCC"/>
+          <w:kern w:val="0"/>
+          <w:sz w:val="21"/>
+          <w:szCs w:val="21"/>
+          <w:lang w:val="en-GB" w:eastAsia="nl-NL"/>
+          <w14:ligatures w14:val="none"/>
+        </w:rPr>
+        <w:t>U.S. Cities and States filter</w:t>
+      </w:r>
+      <w:r>
+        <w:rPr>
+          <w:rFonts w:ascii="Consolas" w:eastAsia="Times New Roman" w:hAnsi="Consolas" w:cs="Times New Roman"/>
+          <w:color w:val="808080"/>
+          <w:kern w:val="0"/>
+          <w:sz w:val="21"/>
+          <w:szCs w:val="21"/>
+          <w:lang w:val="en-GB" w:eastAsia="nl-NL"/>
+          <w14:ligatures w14:val="none"/>
+        </w:rPr>
+        <w:t>&lt;/</w:t>
+      </w:r>
+      <w:r>
+        <w:rPr>
+          <w:rFonts w:ascii="Consolas" w:eastAsia="Times New Roman" w:hAnsi="Consolas" w:cs="Times New Roman"/>
+          <w:color w:val="569CD6"/>
+          <w:kern w:val="0"/>
+          <w:sz w:val="21"/>
+          <w:szCs w:val="21"/>
+          <w:lang w:val="en-GB" w:eastAsia="nl-NL"/>
+          <w14:ligatures w14:val="none"/>
+        </w:rPr>
+        <w:t>h1</w:t>
+      </w:r>
+      <w:r>
+        <w:rPr>
+          <w:rFonts w:ascii="Consolas" w:eastAsia="Times New Roman" w:hAnsi="Consolas" w:cs="Times New Roman"/>
+          <w:color w:val="808080"/>
+          <w:kern w:val="0"/>
+          <w:sz w:val="21"/>
+          <w:szCs w:val="21"/>
+          <w:lang w:val="en-GB" w:eastAsia="nl-NL"/>
+          <w14:ligatures w14:val="none"/>
+        </w:rPr>
+        <w:t>&gt;</w:t>
+      </w:r>
+    </w:p>
+    <w:p>
+      <w:pPr>
+        <w:rPr>
+          <w:lang w:val="en-GB" w:eastAsia="nl-NL"/>
+        </w:rPr>
+      </w:pPr>
+    </w:p>
+    <w:p>
+      <w:pPr>
+        <w:rPr>
+          <w:lang w:val="en-GB" w:eastAsia="nl-NL"/>
+        </w:rPr>
+      </w:pPr>
+      <w:r>
+        <w:rPr>
+          <w:lang w:val="en-GB" w:eastAsia="nl-NL"/>
+        </w:rPr>
+        <w:t>CSS:</w:t>
+      </w:r>
+    </w:p>
+    <w:p>
+      <w:pPr>
+        <w:shd w:val="clear" w:color="auto" w:fill="1F1F1F"/>
+        <w:spacing w:after="0" w:line="285" w:lineRule="atLeast"/>
+        <w:rPr>
+          <w:rFonts w:ascii="Consolas" w:eastAsia="Times New Roman" w:hAnsi="Consolas" w:cs="Times New Roman"/>
+          <w:color w:val="CCCCCC"/>
+          <w:kern w:val="0"/>
+          <w:sz w:val="21"/>
+          <w:szCs w:val="21"/>
+          <w:lang w:val="en-GB" w:eastAsia="nl-NL"/>
+          <w14:ligatures w14:val="none"/>
+        </w:rPr>
+      </w:pPr>
+      <w:r>
+        <w:rPr>
+          <w:rFonts w:ascii="Consolas" w:eastAsia="Times New Roman" w:hAnsi="Consolas" w:cs="Times New Roman"/>
+          <w:color w:val="D7BA7D"/>
+          <w:kern w:val="0"/>
+          <w:sz w:val="21"/>
+          <w:szCs w:val="21"/>
+          <w:lang w:val="en-GB" w:eastAsia="nl-NL"/>
+          <w14:ligatures w14:val="none"/>
+        </w:rPr>
+        <w:t>h1</w:t>
+      </w:r>
+      <w:r>
+        <w:rPr>
+          <w:rFonts w:ascii="Consolas" w:eastAsia="Times New Roman" w:hAnsi="Consolas" w:cs="Times New Roman"/>
+          <w:color w:val="D4D4D4"/>
+          <w:kern w:val="0"/>
+          <w:sz w:val="21"/>
+          <w:szCs w:val="21"/>
+          <w:lang w:val="en-GB" w:eastAsia="nl-NL"/>
+          <w14:ligatures w14:val="none"/>
+        </w:rPr>
+        <w:t xml:space="preserve"> {</w:t>
+      </w:r>
+    </w:p>
+    <w:p>
+      <w:pPr>
+        <w:shd w:val="clear" w:color="auto" w:fill="1F1F1F"/>
+        <w:spacing w:after="0" w:line="285" w:lineRule="atLeast"/>
+        <w:rPr>
+          <w:rFonts w:ascii="Consolas" w:eastAsia="Times New Roman" w:hAnsi="Consolas" w:cs="Times New Roman"/>
+          <w:color w:val="CCCCCC"/>
+          <w:kern w:val="0"/>
+          <w:sz w:val="21"/>
+          <w:szCs w:val="21"/>
+          <w:lang w:val="en-GB" w:eastAsia="nl-NL"/>
+          <w14:ligatures w14:val="none"/>
+        </w:rPr>
+      </w:pPr>
+      <w:r>
+        <w:rPr>
+          <w:rFonts w:ascii="Consolas" w:eastAsia="Times New Roman" w:hAnsi="Consolas" w:cs="Times New Roman"/>
+          <w:color w:val="D4D4D4"/>
+          <w:kern w:val="0"/>
+          <w:sz w:val="21"/>
+          <w:szCs w:val="21"/>
+          <w:lang w:val="en-GB" w:eastAsia="nl-NL"/>
+          <w14:ligatures w14:val="none"/>
+        </w:rPr>
+        <w:t xml:space="preserve">      </w:t>
+      </w:r>
+      <w:r>
+        <w:rPr>
+          <w:rFonts w:ascii="Consolas" w:eastAsia="Times New Roman" w:hAnsi="Consolas" w:cs="Times New Roman"/>
+          <w:color w:val="9CDCFE"/>
+          <w:kern w:val="0"/>
+          <w:sz w:val="21"/>
+          <w:szCs w:val="21"/>
+          <w:lang w:val="en-GB" w:eastAsia="nl-NL"/>
+          <w14:ligatures w14:val="none"/>
+        </w:rPr>
+        <w:t>margin</w:t>
+      </w:r>
+      <w:r>
+        <w:rPr>
+          <w:rFonts w:ascii="Consolas" w:eastAsia="Times New Roman" w:hAnsi="Consolas" w:cs="Times New Roman"/>
+          <w:color w:val="D4D4D4"/>
+          <w:kern w:val="0"/>
+          <w:sz w:val="21"/>
+          <w:szCs w:val="21"/>
+          <w:lang w:val="en-GB" w:eastAsia="nl-NL"/>
+          <w14:ligatures w14:val="none"/>
+        </w:rPr>
+        <w:t xml:space="preserve">: </w:t>
+      </w:r>
+      <w:r>
+        <w:rPr>
+          <w:rFonts w:ascii="Consolas" w:eastAsia="Times New Roman" w:hAnsi="Consolas" w:cs="Times New Roman"/>
+          <w:color w:val="B5CEA8"/>
+          <w:kern w:val="0"/>
+          <w:sz w:val="21"/>
+          <w:szCs w:val="21"/>
+          <w:lang w:val="en-GB" w:eastAsia="nl-NL"/>
+          <w14:ligatures w14:val="none"/>
+        </w:rPr>
+        <w:t>0</w:t>
+      </w:r>
+      <w:r>
+        <w:rPr>
+          <w:rFonts w:ascii="Consolas" w:eastAsia="Times New Roman" w:hAnsi="Consolas" w:cs="Times New Roman"/>
+          <w:color w:val="D4D4D4"/>
+          <w:kern w:val="0"/>
+          <w:sz w:val="21"/>
+          <w:szCs w:val="21"/>
+          <w:lang w:val="en-GB" w:eastAsia="nl-NL"/>
+          <w14:ligatures w14:val="none"/>
+        </w:rPr>
+        <w:t>;</w:t>
+      </w:r>
+    </w:p>
+    <w:p>
+      <w:pPr>
+        <w:shd w:val="clear" w:color="auto" w:fill="1F1F1F"/>
+        <w:spacing w:after="0" w:line="285" w:lineRule="atLeast"/>
+        <w:rPr>
+          <w:rFonts w:ascii="Consolas" w:eastAsia="Times New Roman" w:hAnsi="Consolas" w:cs="Times New Roman"/>
+          <w:color w:val="CCCCCC"/>
+          <w:kern w:val="0"/>
+          <w:sz w:val="21"/>
+          <w:szCs w:val="21"/>
+          <w:lang w:val="en-GB" w:eastAsia="nl-NL"/>
+          <w14:ligatures w14:val="none"/>
+        </w:rPr>
+      </w:pPr>
+      <w:r>
+        <w:rPr>
+          <w:rFonts w:ascii="Consolas" w:eastAsia="Times New Roman" w:hAnsi="Consolas" w:cs="Times New Roman"/>
+          <w:color w:val="D4D4D4"/>
+          <w:kern w:val="0"/>
+          <w:sz w:val="21"/>
+          <w:szCs w:val="21"/>
+          <w:lang w:val="en-GB" w:eastAsia="nl-NL"/>
+          <w14:ligatures w14:val="none"/>
+        </w:rPr>
+        <w:t xml:space="preserve">      </w:t>
+      </w:r>
+      <w:r>
+        <w:rPr>
+          <w:rFonts w:ascii="Consolas" w:eastAsia="Times New Roman" w:hAnsi="Consolas" w:cs="Times New Roman"/>
+          <w:color w:val="9CDCFE"/>
+          <w:kern w:val="0"/>
+          <w:sz w:val="21"/>
+          <w:szCs w:val="21"/>
+          <w:lang w:val="en-GB" w:eastAsia="nl-NL"/>
+          <w14:ligatures w14:val="none"/>
+        </w:rPr>
+        <w:t>text-align</w:t>
+      </w:r>
+      <w:r>
+        <w:rPr>
+          <w:rFonts w:ascii="Consolas" w:eastAsia="Times New Roman" w:hAnsi="Consolas" w:cs="Times New Roman"/>
+          <w:color w:val="D4D4D4"/>
+          <w:kern w:val="0"/>
+          <w:sz w:val="21"/>
+          <w:szCs w:val="21"/>
+          <w:lang w:val="en-GB" w:eastAsia="nl-NL"/>
+          <w14:ligatures w14:val="none"/>
+        </w:rPr>
+        <w:t xml:space="preserve">: </w:t>
+      </w:r>
+      <w:proofErr w:type="spellStart"/>
+      <w:r>
+        <w:rPr>
+          <w:rFonts w:ascii="Consolas" w:eastAsia="Times New Roman" w:hAnsi="Consolas" w:cs="Times New Roman"/>
+          <w:color w:val="CE9178"/>
+          <w:kern w:val="0"/>
+          <w:sz w:val="21"/>
+          <w:szCs w:val="21"/>
+          <w:lang w:val="en-GB" w:eastAsia="nl-NL"/>
+          <w14:ligatures w14:val="none"/>
+        </w:rPr>
+        <w:t>center</w:t>
+      </w:r>
+      <w:proofErr w:type="spellEnd"/>
+      <w:r>
+        <w:rPr>
+          <w:rFonts w:ascii="Consolas" w:eastAsia="Times New Roman" w:hAnsi="Consolas" w:cs="Times New Roman"/>
+          <w:color w:val="D4D4D4"/>
+          <w:kern w:val="0"/>
+          <w:sz w:val="21"/>
+          <w:szCs w:val="21"/>
+          <w:lang w:val="en-GB" w:eastAsia="nl-NL"/>
+          <w14:ligatures w14:val="none"/>
+        </w:rPr>
+        <w:t>;</w:t>
+      </w:r>
+    </w:p>
+    <w:p>
+      <w:pPr>
+        <w:shd w:val="clear" w:color="auto" w:fill="1F1F1F"/>
+        <w:spacing w:after="0" w:line="285" w:lineRule="atLeast"/>
+        <w:rPr>
+          <w:rFonts w:ascii="Consolas" w:eastAsia="Times New Roman" w:hAnsi="Consolas" w:cs="Times New Roman"/>
+          <w:color w:val="CCCCCC"/>
+          <w:kern w:val="0"/>
+          <w:sz w:val="21"/>
+          <w:szCs w:val="21"/>
+          <w:lang w:val="en-GB" w:eastAsia="nl-NL"/>
+          <w14:ligatures w14:val="none"/>
+        </w:rPr>
+      </w:pPr>
+      <w:r>
+        <w:rPr>
+          <w:rFonts w:ascii="Consolas" w:eastAsia="Times New Roman" w:hAnsi="Consolas" w:cs="Times New Roman"/>
+          <w:color w:val="D4D4D4"/>
+          <w:kern w:val="0"/>
+          <w:sz w:val="21"/>
+          <w:szCs w:val="21"/>
+          <w:lang w:val="en-GB" w:eastAsia="nl-NL"/>
+          <w14:ligatures w14:val="none"/>
+        </w:rPr>
+        <w:t xml:space="preserve">      </w:t>
+      </w:r>
+      <w:r>
+        <w:rPr>
+          <w:rFonts w:ascii="Consolas" w:eastAsia="Times New Roman" w:hAnsi="Consolas" w:cs="Times New Roman"/>
+          <w:color w:val="9CDCFE"/>
+          <w:kern w:val="0"/>
+          <w:sz w:val="21"/>
+          <w:szCs w:val="21"/>
+          <w:lang w:val="en-GB" w:eastAsia="nl-NL"/>
+          <w14:ligatures w14:val="none"/>
+        </w:rPr>
+        <w:t>outline</w:t>
+      </w:r>
+      <w:r>
+        <w:rPr>
+          <w:rFonts w:ascii="Consolas" w:eastAsia="Times New Roman" w:hAnsi="Consolas" w:cs="Times New Roman"/>
+          <w:color w:val="D4D4D4"/>
+          <w:kern w:val="0"/>
+          <w:sz w:val="21"/>
+          <w:szCs w:val="21"/>
+          <w:lang w:val="en-GB" w:eastAsia="nl-NL"/>
+          <w14:ligatures w14:val="none"/>
+        </w:rPr>
+        <w:t xml:space="preserve">: </w:t>
+      </w:r>
+      <w:r>
+        <w:rPr>
+          <w:rFonts w:ascii="Consolas" w:eastAsia="Times New Roman" w:hAnsi="Consolas" w:cs="Times New Roman"/>
+          <w:color w:val="B5CEA8"/>
+          <w:kern w:val="0"/>
+          <w:sz w:val="21"/>
+          <w:szCs w:val="21"/>
+          <w:lang w:val="en-GB" w:eastAsia="nl-NL"/>
+          <w14:ligatures w14:val="none"/>
+        </w:rPr>
+        <w:t>0</w:t>
+      </w:r>
+      <w:r>
+        <w:rPr>
+          <w:rFonts w:ascii="Consolas" w:eastAsia="Times New Roman" w:hAnsi="Consolas" w:cs="Times New Roman"/>
+          <w:color w:val="D4D4D4"/>
+          <w:kern w:val="0"/>
+          <w:sz w:val="21"/>
+          <w:szCs w:val="21"/>
+          <w:lang w:val="en-GB" w:eastAsia="nl-NL"/>
+          <w14:ligatures w14:val="none"/>
+        </w:rPr>
+        <w:t>;</w:t>
+      </w:r>
+    </w:p>
+    <w:p>
+      <w:pPr>
+        <w:shd w:val="clear" w:color="auto" w:fill="1F1F1F"/>
+        <w:spacing w:after="0" w:line="285" w:lineRule="atLeast"/>
+        <w:rPr>
+          <w:rFonts w:ascii="Consolas" w:eastAsia="Times New Roman" w:hAnsi="Consolas" w:cs="Times New Roman"/>
+          <w:color w:val="CCCCCC"/>
+          <w:kern w:val="0"/>
+          <w:sz w:val="21"/>
+          <w:szCs w:val="21"/>
+          <w:lang w:val="en-GB" w:eastAsia="nl-NL"/>
+          <w14:ligatures w14:val="none"/>
+        </w:rPr>
+      </w:pPr>
+      <w:r>
+        <w:rPr>
+          <w:rFonts w:ascii="Consolas" w:eastAsia="Times New Roman" w:hAnsi="Consolas" w:cs="Times New Roman"/>
+          <w:color w:val="D4D4D4"/>
+          <w:kern w:val="0"/>
+          <w:sz w:val="21"/>
+          <w:szCs w:val="21"/>
+          <w:lang w:val="en-GB" w:eastAsia="nl-NL"/>
+          <w14:ligatures w14:val="none"/>
+        </w:rPr>
+        <w:t xml:space="preserve">      </w:t>
+      </w:r>
+      <w:r>
+        <w:rPr>
+          <w:rFonts w:ascii="Consolas" w:eastAsia="Times New Roman" w:hAnsi="Consolas" w:cs="Times New Roman"/>
+          <w:color w:val="9CDCFE"/>
+          <w:kern w:val="0"/>
+          <w:sz w:val="21"/>
+          <w:szCs w:val="21"/>
+          <w:lang w:val="en-GB" w:eastAsia="nl-NL"/>
+          <w14:ligatures w14:val="none"/>
+        </w:rPr>
+        <w:t>position</w:t>
+      </w:r>
+      <w:r>
+        <w:rPr>
+          <w:rFonts w:ascii="Consolas" w:eastAsia="Times New Roman" w:hAnsi="Consolas" w:cs="Times New Roman"/>
+          <w:color w:val="D4D4D4"/>
+          <w:kern w:val="0"/>
+          <w:sz w:val="21"/>
+          <w:szCs w:val="21"/>
+          <w:lang w:val="en-GB" w:eastAsia="nl-NL"/>
+          <w14:ligatures w14:val="none"/>
+        </w:rPr>
+        <w:t xml:space="preserve">: </w:t>
+      </w:r>
+      <w:r>
+        <w:rPr>
+          <w:rFonts w:ascii="Consolas" w:eastAsia="Times New Roman" w:hAnsi="Consolas" w:cs="Times New Roman"/>
+          <w:color w:val="CE9178"/>
+          <w:kern w:val="0"/>
+          <w:sz w:val="21"/>
+          <w:szCs w:val="21"/>
+          <w:lang w:val="en-GB" w:eastAsia="nl-NL"/>
+          <w14:ligatures w14:val="none"/>
+        </w:rPr>
+        <w:t>relative</w:t>
+      </w:r>
+      <w:r>
+        <w:rPr>
+          <w:rFonts w:ascii="Consolas" w:eastAsia="Times New Roman" w:hAnsi="Consolas" w:cs="Times New Roman"/>
+          <w:color w:val="D4D4D4"/>
+          <w:kern w:val="0"/>
+          <w:sz w:val="21"/>
+          <w:szCs w:val="21"/>
+          <w:lang w:val="en-GB" w:eastAsia="nl-NL"/>
+          <w14:ligatures w14:val="none"/>
+        </w:rPr>
+        <w:t>;</w:t>
+      </w:r>
+    </w:p>
+    <w:p>
+      <w:pPr>
+        <w:shd w:val="clear" w:color="auto" w:fill="1F1F1F"/>
+        <w:spacing w:after="0" w:line="285" w:lineRule="atLeast"/>
+        <w:rPr>
+          <w:rFonts w:ascii="Consolas" w:eastAsia="Times New Roman" w:hAnsi="Consolas" w:cs="Times New Roman"/>
+          <w:color w:val="CCCCCC"/>
+          <w:kern w:val="0"/>
+          <w:sz w:val="21"/>
+          <w:szCs w:val="21"/>
+          <w:lang w:val="en-GB" w:eastAsia="nl-NL"/>
+          <w14:ligatures w14:val="none"/>
+        </w:rPr>
+      </w:pPr>
+      <w:r>
+        <w:rPr>
+          <w:rFonts w:ascii="Consolas" w:eastAsia="Times New Roman" w:hAnsi="Consolas" w:cs="Times New Roman"/>
+          <w:color w:val="D4D4D4"/>
+          <w:kern w:val="0"/>
+          <w:sz w:val="21"/>
+          <w:szCs w:val="21"/>
+          <w:lang w:val="en-GB" w:eastAsia="nl-NL"/>
+          <w14:ligatures w14:val="none"/>
+        </w:rPr>
+        <w:t xml:space="preserve">      </w:t>
+      </w:r>
+      <w:r>
+        <w:rPr>
+          <w:rFonts w:ascii="Consolas" w:eastAsia="Times New Roman" w:hAnsi="Consolas" w:cs="Times New Roman"/>
+          <w:color w:val="9CDCFE"/>
+          <w:kern w:val="0"/>
+          <w:sz w:val="21"/>
+          <w:szCs w:val="21"/>
+          <w:lang w:val="en-GB" w:eastAsia="nl-NL"/>
+          <w14:ligatures w14:val="none"/>
+        </w:rPr>
+        <w:t>z-index</w:t>
+      </w:r>
+      <w:r>
+        <w:rPr>
+          <w:rFonts w:ascii="Consolas" w:eastAsia="Times New Roman" w:hAnsi="Consolas" w:cs="Times New Roman"/>
+          <w:color w:val="D4D4D4"/>
+          <w:kern w:val="0"/>
+          <w:sz w:val="21"/>
+          <w:szCs w:val="21"/>
+          <w:lang w:val="en-GB" w:eastAsia="nl-NL"/>
+          <w14:ligatures w14:val="none"/>
+        </w:rPr>
+        <w:t xml:space="preserve">: </w:t>
+      </w:r>
+      <w:r>
+        <w:rPr>
+          <w:rFonts w:ascii="Consolas" w:eastAsia="Times New Roman" w:hAnsi="Consolas" w:cs="Times New Roman"/>
+          <w:color w:val="B5CEA8"/>
+          <w:kern w:val="0"/>
+          <w:sz w:val="21"/>
+          <w:szCs w:val="21"/>
+          <w:lang w:val="en-GB" w:eastAsia="nl-NL"/>
+          <w14:ligatures w14:val="none"/>
+        </w:rPr>
+        <w:t>2</w:t>
+      </w:r>
+      <w:r>
+        <w:rPr>
+          <w:rFonts w:ascii="Consolas" w:eastAsia="Times New Roman" w:hAnsi="Consolas" w:cs="Times New Roman"/>
+          <w:color w:val="D4D4D4"/>
+          <w:kern w:val="0"/>
+          <w:sz w:val="21"/>
+          <w:szCs w:val="21"/>
+          <w:lang w:val="en-GB" w:eastAsia="nl-NL"/>
+          <w14:ligatures w14:val="none"/>
+        </w:rPr>
+        <w:t>;</w:t>
+      </w:r>
+    </w:p>
+    <w:p>
+      <w:pPr>
+        <w:shd w:val="clear" w:color="auto" w:fill="1F1F1F"/>
+        <w:spacing w:after="0" w:line="285" w:lineRule="atLeast"/>
+        <w:rPr>
+          <w:rFonts w:ascii="Consolas" w:eastAsia="Times New Roman" w:hAnsi="Consolas" w:cs="Times New Roman"/>
+          <w:color w:val="CCCCCC"/>
+          <w:kern w:val="0"/>
+          <w:sz w:val="21"/>
+          <w:szCs w:val="21"/>
+          <w:lang w:val="en-GB" w:eastAsia="nl-NL"/>
+          <w14:ligatures w14:val="none"/>
+        </w:rPr>
+      </w:pPr>
+      <w:r>
+        <w:rPr>
+          <w:rFonts w:ascii="Consolas" w:eastAsia="Times New Roman" w:hAnsi="Consolas" w:cs="Times New Roman"/>
+          <w:color w:val="D4D4D4"/>
+          <w:kern w:val="0"/>
+          <w:sz w:val="21"/>
+          <w:szCs w:val="21"/>
+          <w:lang w:val="en-GB" w:eastAsia="nl-NL"/>
+          <w14:ligatures w14:val="none"/>
+        </w:rPr>
+        <w:t xml:space="preserve">      </w:t>
+      </w:r>
+      <w:proofErr w:type="spellStart"/>
+      <w:r>
+        <w:rPr>
+          <w:rFonts w:ascii="Consolas" w:eastAsia="Times New Roman" w:hAnsi="Consolas" w:cs="Times New Roman"/>
+          <w:color w:val="9CDCFE"/>
+          <w:kern w:val="0"/>
+          <w:sz w:val="21"/>
+          <w:szCs w:val="21"/>
+          <w:lang w:val="en-GB" w:eastAsia="nl-NL"/>
+          <w14:ligatures w14:val="none"/>
+        </w:rPr>
+        <w:t>color</w:t>
+      </w:r>
+      <w:proofErr w:type="spellEnd"/>
+      <w:r>
+        <w:rPr>
+          <w:rFonts w:ascii="Consolas" w:eastAsia="Times New Roman" w:hAnsi="Consolas" w:cs="Times New Roman"/>
+          <w:color w:val="D4D4D4"/>
+          <w:kern w:val="0"/>
+          <w:sz w:val="21"/>
+          <w:szCs w:val="21"/>
+          <w:lang w:val="en-GB" w:eastAsia="nl-NL"/>
+          <w14:ligatures w14:val="none"/>
+        </w:rPr>
+        <w:t xml:space="preserve">: </w:t>
+      </w:r>
+      <w:r>
+        <w:rPr>
+          <w:rFonts w:ascii="Consolas" w:eastAsia="Times New Roman" w:hAnsi="Consolas" w:cs="Times New Roman"/>
+          <w:color w:val="CE9178"/>
+          <w:kern w:val="0"/>
+          <w:sz w:val="21"/>
+          <w:szCs w:val="21"/>
+          <w:lang w:val="en-GB" w:eastAsia="nl-NL"/>
+          <w14:ligatures w14:val="none"/>
+        </w:rPr>
+        <w:t>cornsilk</w:t>
+      </w:r>
+      <w:r>
+        <w:rPr>
+          <w:rFonts w:ascii="Consolas" w:eastAsia="Times New Roman" w:hAnsi="Consolas" w:cs="Times New Roman"/>
+          <w:color w:val="D4D4D4"/>
+          <w:kern w:val="0"/>
+          <w:sz w:val="21"/>
+          <w:szCs w:val="21"/>
+          <w:lang w:val="en-GB" w:eastAsia="nl-NL"/>
+          <w14:ligatures w14:val="none"/>
+        </w:rPr>
+        <w:t>;</w:t>
+      </w:r>
+    </w:p>
+    <w:p>
+      <w:pPr>
+        <w:shd w:val="clear" w:color="auto" w:fill="1F1F1F"/>
+        <w:spacing w:after="0" w:line="285" w:lineRule="atLeast"/>
+        <w:rPr>
+          <w:rFonts w:ascii="Consolas" w:eastAsia="Times New Roman" w:hAnsi="Consolas" w:cs="Times New Roman"/>
+          <w:color w:val="CCCCCC"/>
+          <w:kern w:val="0"/>
+          <w:sz w:val="21"/>
+          <w:szCs w:val="21"/>
+          <w:lang w:val="en-GB" w:eastAsia="nl-NL"/>
+          <w14:ligatures w14:val="none"/>
+        </w:rPr>
+      </w:pPr>
+      <w:r>
+        <w:rPr>
+          <w:rFonts w:ascii="Consolas" w:eastAsia="Times New Roman" w:hAnsi="Consolas" w:cs="Times New Roman"/>
+          <w:color w:val="D4D4D4"/>
+          <w:kern w:val="0"/>
+          <w:sz w:val="21"/>
+          <w:szCs w:val="21"/>
+          <w:lang w:val="en-GB" w:eastAsia="nl-NL"/>
+          <w14:ligatures w14:val="none"/>
+        </w:rPr>
+        <w:t xml:space="preserve">      </w:t>
+      </w:r>
+      <w:r>
+        <w:rPr>
+          <w:rFonts w:ascii="Consolas" w:eastAsia="Times New Roman" w:hAnsi="Consolas" w:cs="Times New Roman"/>
+          <w:color w:val="9CDCFE"/>
+          <w:kern w:val="0"/>
+          <w:sz w:val="21"/>
+          <w:szCs w:val="21"/>
+          <w:lang w:val="en-GB" w:eastAsia="nl-NL"/>
+          <w14:ligatures w14:val="none"/>
+        </w:rPr>
+        <w:t>text-shadow</w:t>
+      </w:r>
+      <w:r>
+        <w:rPr>
+          <w:rFonts w:ascii="Consolas" w:eastAsia="Times New Roman" w:hAnsi="Consolas" w:cs="Times New Roman"/>
+          <w:color w:val="D4D4D4"/>
+          <w:kern w:val="0"/>
+          <w:sz w:val="21"/>
+          <w:szCs w:val="21"/>
+          <w:lang w:val="en-GB" w:eastAsia="nl-NL"/>
+          <w14:ligatures w14:val="none"/>
+        </w:rPr>
+        <w:t xml:space="preserve">: </w:t>
+      </w:r>
+      <w:r>
+        <w:rPr>
+          <w:rFonts w:ascii="Consolas" w:eastAsia="Times New Roman" w:hAnsi="Consolas" w:cs="Times New Roman"/>
+          <w:color w:val="B5CEA8"/>
+          <w:kern w:val="0"/>
+          <w:sz w:val="21"/>
+          <w:szCs w:val="21"/>
+          <w:lang w:val="en-GB" w:eastAsia="nl-NL"/>
+          <w14:ligatures w14:val="none"/>
+        </w:rPr>
+        <w:t>2px</w:t>
+      </w:r>
+      <w:r>
+        <w:rPr>
+          <w:rFonts w:ascii="Consolas" w:eastAsia="Times New Roman" w:hAnsi="Consolas" w:cs="Times New Roman"/>
+          <w:color w:val="D4D4D4"/>
+          <w:kern w:val="0"/>
+          <w:sz w:val="21"/>
+          <w:szCs w:val="21"/>
+          <w:lang w:val="en-GB" w:eastAsia="nl-NL"/>
+          <w14:ligatures w14:val="none"/>
+        </w:rPr>
+        <w:t xml:space="preserve"> </w:t>
+      </w:r>
+      <w:proofErr w:type="spellStart"/>
+      <w:r>
+        <w:rPr>
+          <w:rFonts w:ascii="Consolas" w:eastAsia="Times New Roman" w:hAnsi="Consolas" w:cs="Times New Roman"/>
+          <w:color w:val="B5CEA8"/>
+          <w:kern w:val="0"/>
+          <w:sz w:val="21"/>
+          <w:szCs w:val="21"/>
+          <w:lang w:val="en-GB" w:eastAsia="nl-NL"/>
+          <w14:ligatures w14:val="none"/>
+        </w:rPr>
+        <w:t>2px</w:t>
+      </w:r>
+      <w:proofErr w:type="spellEnd"/>
+      <w:r>
+        <w:rPr>
+          <w:rFonts w:ascii="Consolas" w:eastAsia="Times New Roman" w:hAnsi="Consolas" w:cs="Times New Roman"/>
+          <w:color w:val="D4D4D4"/>
+          <w:kern w:val="0"/>
+          <w:sz w:val="21"/>
+          <w:szCs w:val="21"/>
+          <w:lang w:val="en-GB" w:eastAsia="nl-NL"/>
+          <w14:ligatures w14:val="none"/>
+        </w:rPr>
+        <w:t xml:space="preserve"> </w:t>
+      </w:r>
+      <w:r>
+        <w:rPr>
+          <w:rFonts w:ascii="Consolas" w:eastAsia="Times New Roman" w:hAnsi="Consolas" w:cs="Times New Roman"/>
+          <w:color w:val="B5CEA8"/>
+          <w:kern w:val="0"/>
+          <w:sz w:val="21"/>
+          <w:szCs w:val="21"/>
+          <w:lang w:val="en-GB" w:eastAsia="nl-NL"/>
+          <w14:ligatures w14:val="none"/>
+        </w:rPr>
+        <w:t>4px</w:t>
+      </w:r>
+      <w:r>
+        <w:rPr>
+          <w:rFonts w:ascii="Consolas" w:eastAsia="Times New Roman" w:hAnsi="Consolas" w:cs="Times New Roman"/>
+          <w:color w:val="D4D4D4"/>
+          <w:kern w:val="0"/>
+          <w:sz w:val="21"/>
+          <w:szCs w:val="21"/>
+          <w:lang w:val="en-GB" w:eastAsia="nl-NL"/>
+          <w14:ligatures w14:val="none"/>
+        </w:rPr>
+        <w:t xml:space="preserve"> </w:t>
+      </w:r>
+      <w:proofErr w:type="spellStart"/>
+      <w:r>
+        <w:rPr>
+          <w:rFonts w:ascii="Consolas" w:eastAsia="Times New Roman" w:hAnsi="Consolas" w:cs="Times New Roman"/>
+          <w:color w:val="DCDCAA"/>
+          <w:kern w:val="0"/>
+          <w:sz w:val="21"/>
+          <w:szCs w:val="21"/>
+          <w:lang w:val="en-GB" w:eastAsia="nl-NL"/>
+          <w14:ligatures w14:val="none"/>
+        </w:rPr>
+        <w:t>rgba</w:t>
+      </w:r>
+      <w:proofErr w:type="spellEnd"/>
+      <w:r>
+        <w:rPr>
+          <w:rFonts w:ascii="Consolas" w:eastAsia="Times New Roman" w:hAnsi="Consolas" w:cs="Times New Roman"/>
+          <w:color w:val="D4D4D4"/>
+          <w:kern w:val="0"/>
+          <w:sz w:val="21"/>
+          <w:szCs w:val="21"/>
+          <w:lang w:val="en-GB" w:eastAsia="nl-NL"/>
+          <w14:ligatures w14:val="none"/>
+        </w:rPr>
+        <w:t>(</w:t>
+      </w:r>
+      <w:r>
+        <w:rPr>
+          <w:rFonts w:ascii="Consolas" w:eastAsia="Times New Roman" w:hAnsi="Consolas" w:cs="Times New Roman"/>
+          <w:color w:val="B5CEA8"/>
+          <w:kern w:val="0"/>
+          <w:sz w:val="21"/>
+          <w:szCs w:val="21"/>
+          <w:lang w:val="en-GB" w:eastAsia="nl-NL"/>
+          <w14:ligatures w14:val="none"/>
+        </w:rPr>
+        <w:t>0</w:t>
+      </w:r>
+      <w:r>
+        <w:rPr>
+          <w:rFonts w:ascii="Consolas" w:eastAsia="Times New Roman" w:hAnsi="Consolas" w:cs="Times New Roman"/>
+          <w:color w:val="D4D4D4"/>
+          <w:kern w:val="0"/>
+          <w:sz w:val="21"/>
+          <w:szCs w:val="21"/>
+          <w:lang w:val="en-GB" w:eastAsia="nl-NL"/>
+          <w14:ligatures w14:val="none"/>
+        </w:rPr>
+        <w:t xml:space="preserve">, </w:t>
+      </w:r>
+      <w:r>
+        <w:rPr>
+          <w:rFonts w:ascii="Consolas" w:eastAsia="Times New Roman" w:hAnsi="Consolas" w:cs="Times New Roman"/>
+          <w:color w:val="B5CEA8"/>
+          <w:kern w:val="0"/>
+          <w:sz w:val="21"/>
+          <w:szCs w:val="21"/>
+          <w:lang w:val="en-GB" w:eastAsia="nl-NL"/>
+          <w14:ligatures w14:val="none"/>
+        </w:rPr>
+        <w:t>0</w:t>
+      </w:r>
+      <w:r>
+        <w:rPr>
+          <w:rFonts w:ascii="Consolas" w:eastAsia="Times New Roman" w:hAnsi="Consolas" w:cs="Times New Roman"/>
+          <w:color w:val="D4D4D4"/>
+          <w:kern w:val="0"/>
+          <w:sz w:val="21"/>
+          <w:szCs w:val="21"/>
+          <w:lang w:val="en-GB" w:eastAsia="nl-NL"/>
+          <w14:ligatures w14:val="none"/>
+        </w:rPr>
+        <w:t xml:space="preserve">, </w:t>
+      </w:r>
+      <w:r>
+        <w:rPr>
+          <w:rFonts w:ascii="Consolas" w:eastAsia="Times New Roman" w:hAnsi="Consolas" w:cs="Times New Roman"/>
+          <w:color w:val="B5CEA8"/>
+          <w:kern w:val="0"/>
+          <w:sz w:val="21"/>
+          <w:szCs w:val="21"/>
+          <w:lang w:val="en-GB" w:eastAsia="nl-NL"/>
+          <w14:ligatures w14:val="none"/>
+        </w:rPr>
+        <w:t>0</w:t>
+      </w:r>
+      <w:r>
+        <w:rPr>
+          <w:rFonts w:ascii="Consolas" w:eastAsia="Times New Roman" w:hAnsi="Consolas" w:cs="Times New Roman"/>
+          <w:color w:val="D4D4D4"/>
+          <w:kern w:val="0"/>
+          <w:sz w:val="21"/>
+          <w:szCs w:val="21"/>
+          <w:lang w:val="en-GB" w:eastAsia="nl-NL"/>
+          <w14:ligatures w14:val="none"/>
+        </w:rPr>
+        <w:t xml:space="preserve">, </w:t>
+      </w:r>
+      <w:r>
+        <w:rPr>
+          <w:rFonts w:ascii="Consolas" w:eastAsia="Times New Roman" w:hAnsi="Consolas" w:cs="Times New Roman"/>
+          <w:color w:val="B5CEA8"/>
+          <w:kern w:val="0"/>
+          <w:sz w:val="21"/>
+          <w:szCs w:val="21"/>
+          <w:lang w:val="en-GB" w:eastAsia="nl-NL"/>
+          <w14:ligatures w14:val="none"/>
+        </w:rPr>
+        <w:t>0.5</w:t>
+      </w:r>
+      <w:r>
+        <w:rPr>
+          <w:rFonts w:ascii="Consolas" w:eastAsia="Times New Roman" w:hAnsi="Consolas" w:cs="Times New Roman"/>
+          <w:color w:val="D4D4D4"/>
+          <w:kern w:val="0"/>
+          <w:sz w:val="21"/>
+          <w:szCs w:val="21"/>
+          <w:lang w:val="en-GB" w:eastAsia="nl-NL"/>
+          <w14:ligatures w14:val="none"/>
+        </w:rPr>
+        <w:t>);</w:t>
+      </w:r>
+    </w:p>
+    <w:p>
+      <w:pPr>
+        <w:shd w:val="clear" w:color="auto" w:fill="1F1F1F"/>
+        <w:spacing w:after="0" w:line="285" w:lineRule="atLeast"/>
+        <w:rPr>
+          <w:rFonts w:ascii="Consolas" w:eastAsia="Times New Roman" w:hAnsi="Consolas" w:cs="Times New Roman"/>
+          <w:color w:val="CCCCCC"/>
+          <w:kern w:val="0"/>
+          <w:sz w:val="21"/>
+          <w:szCs w:val="21"/>
+          <w:lang w:eastAsia="nl-NL"/>
+          <w14:ligatures w14:val="none"/>
+        </w:rPr>
+      </w:pPr>
+      <w:r>
+        <w:rPr>
+          <w:rFonts w:ascii="Consolas" w:eastAsia="Times New Roman" w:hAnsi="Consolas" w:cs="Times New Roman"/>
+          <w:color w:val="D4D4D4"/>
+          <w:kern w:val="0"/>
+          <w:sz w:val="21"/>
+          <w:szCs w:val="21"/>
+          <w:lang w:val="en-GB" w:eastAsia="nl-NL"/>
+          <w14:ligatures w14:val="none"/>
+        </w:rPr>
+        <w:t xml:space="preserve">    </w:t>
+      </w:r>
+      <w:r>
+        <w:rPr>
+          <w:rFonts w:ascii="Consolas" w:eastAsia="Times New Roman" w:hAnsi="Consolas" w:cs="Times New Roman"/>
+          <w:color w:val="D4D4D4"/>
+          <w:kern w:val="0"/>
+          <w:sz w:val="21"/>
+          <w:szCs w:val="21"/>
+          <w:lang w:eastAsia="nl-NL"/>
+          <w14:ligatures w14:val="none"/>
+        </w:rPr>
+        <w:t>}</w:t>
+      </w:r>
+    </w:p>
+    <w:p>
+      <w:pPr>
+        <w:rPr>
+          <w:lang w:val="en-GB" w:eastAsia="nl-NL"/>
+        </w:rPr>
+      </w:pPr>
     </w:p>
     <w:sectPr>
       <w:pgSz w:w="11906" w:h="16838"/>
@@ -2117,6 +3371,28 @@
     <w:qFormat/>
     <w:rsid w:val="001F4D54"/>
   </w:style>
+  <w:style w:type="paragraph" w:styleId="Kop2">
+    <w:name w:val="heading 2"/>
+    <w:basedOn w:val="Standaard"/>
+    <w:next w:val="Standaard"/>
+    <w:link w:val="Kop2Char"/>
+    <w:uiPriority w:val="9"/>
+    <w:unhideWhenUsed/>
+    <w:qFormat/>
+    <w:rsid w:val="00A44962"/>
+    <w:pPr>
+      <w:keepNext/>
+      <w:keepLines/>
+      <w:spacing w:before="40" w:after="0"/>
+      <w:outlineLvl w:val="1"/>
+    </w:pPr>
+    <w:rPr>
+      <w:rFonts w:asciiTheme="majorHAnsi" w:eastAsiaTheme="majorEastAsia" w:hAnsiTheme="majorHAnsi" w:cstheme="majorBidi"/>
+      <w:color w:val="2F5496" w:themeColor="accent1" w:themeShade="BF"/>
+      <w:sz w:val="26"/>
+      <w:szCs w:val="26"/>
+    </w:rPr>
+  </w:style>
   <w:style w:type="character" w:default="1" w:styleId="Standaardalinea-lettertype">
     <w:name w:val="Default Paragraph Font"/>
     <w:uiPriority w:val="1"/>
@@ -2275,6 +3551,19 @@
     <w:name w:val="hljs-params"/>
     <w:basedOn w:val="Standaardalinea-lettertype"/>
     <w:rsid w:val="00313B94"/>
+  </w:style>
+  <w:style w:type="character" w:customStyle="1" w:styleId="Kop2Char">
+    <w:name w:val="Kop 2 Char"/>
+    <w:basedOn w:val="Standaardalinea-lettertype"/>
+    <w:link w:val="Kop2"/>
+    <w:uiPriority w:val="9"/>
+    <w:rsid w:val="00A44962"/>
+    <w:rPr>
+      <w:rFonts w:asciiTheme="majorHAnsi" w:eastAsiaTheme="majorEastAsia" w:hAnsiTheme="majorHAnsi" w:cstheme="majorBidi"/>
+      <w:color w:val="2F5496" w:themeColor="accent1" w:themeShade="BF"/>
+      <w:sz w:val="26"/>
+      <w:szCs w:val="26"/>
+    </w:rPr>
   </w:style>
 </w:styles>
 </file>

</xml_diff>